<commit_message>
adiciona documento contendo todos os diagramas de atividades desenvolvidos
</commit_message>
<xml_diff>
--- a/docs/descricao_dos_principais_fluxos_de_eventos.docx
+++ b/docs/descricao_dos_principais_fluxos_de_eventos.docx
@@ -4,13 +4,8 @@
   <w:body>
     <w:p>
       <w:pPr>
-        <w:pBdr>
-          <w:bottom w:val="single" w:sz="12" w:space="1" w:color="auto"/>
-        </w:pBdr>
-        <w:spacing w:line="360" w:lineRule="auto"/>
         <w:jc w:val="center"/>
         <w:rPr>
-          <w:rFonts w:cs="Times New Roman"/>
           <w:b/>
           <w:bCs/>
           <w:sz w:val="40"/>
@@ -19,33 +14,31 @@
       </w:pPr>
       <w:r>
         <w:rPr>
-          <w:rFonts w:cs="Times New Roman"/>
           <w:b/>
           <w:bCs/>
           <w:sz w:val="40"/>
           <w:szCs w:val="40"/>
         </w:rPr>
-        <w:t>Descriç</w:t>
-      </w:r>
-      <w:r>
-        <w:rPr>
-          <w:rFonts w:cs="Times New Roman"/>
+        <w:t>Descrição dos Principais Fluxos de Eventos</w:t>
+      </w:r>
+      <w:r>
+        <w:rPr>
           <w:b/>
           <w:bCs/>
           <w:sz w:val="40"/>
           <w:szCs w:val="40"/>
         </w:rPr>
-        <w:t>ã</w:t>
-      </w:r>
-      <w:r>
-        <w:rPr>
-          <w:rFonts w:cs="Times New Roman"/>
+        <w:t xml:space="preserve"> </w:t>
+      </w:r>
+      <w:r>
+        <w:rPr>
           <w:b/>
           <w:bCs/>
           <w:sz w:val="40"/>
           <w:szCs w:val="40"/>
         </w:rPr>
-        <w:t>o dos Principais Fluxos de Eventos</w:t>
+        <w:br/>
+        <w:t>e Diagramas de Atividades</w:t>
       </w:r>
     </w:p>
     <w:p>
@@ -69,13 +62,285 @@
           <w:szCs w:val="36"/>
         </w:rPr>
       </w:pPr>
-      <w:r>
+    </w:p>
+    <w:p>
+      <w:pPr>
+        <w:jc w:val="center"/>
         <w:rPr>
           <w:b/>
           <w:bCs/>
           <w:sz w:val="36"/>
           <w:szCs w:val="36"/>
         </w:rPr>
+      </w:pPr>
+    </w:p>
+    <w:p>
+      <w:pPr>
+        <w:jc w:val="center"/>
+        <w:rPr>
+          <w:b/>
+          <w:bCs/>
+          <w:sz w:val="36"/>
+          <w:szCs w:val="36"/>
+        </w:rPr>
+      </w:pPr>
+    </w:p>
+    <w:p>
+      <w:pPr>
+        <w:jc w:val="center"/>
+        <w:rPr>
+          <w:b/>
+          <w:bCs/>
+          <w:sz w:val="36"/>
+          <w:szCs w:val="36"/>
+        </w:rPr>
+      </w:pPr>
+    </w:p>
+    <w:p>
+      <w:pPr>
+        <w:jc w:val="center"/>
+        <w:rPr>
+          <w:b/>
+          <w:bCs/>
+          <w:sz w:val="36"/>
+          <w:szCs w:val="36"/>
+          <w:lang w:val="es-MX"/>
+        </w:rPr>
+      </w:pPr>
+    </w:p>
+    <w:p>
+      <w:pPr>
+        <w:jc w:val="center"/>
+        <w:rPr>
+          <w:b/>
+          <w:bCs/>
+          <w:sz w:val="36"/>
+          <w:szCs w:val="36"/>
+          <w:lang w:val="es-MX"/>
+        </w:rPr>
+      </w:pPr>
+      <w:r>
+        <w:rPr>
+          <w:b/>
+          <w:bCs/>
+          <w:sz w:val="36"/>
+          <w:szCs w:val="36"/>
+          <w:lang w:val="es-MX"/>
+        </w:rPr>
+        <w:t>Integran</w:t>
+      </w:r>
+      <w:r>
+        <w:rPr>
+          <w:b/>
+          <w:bCs/>
+          <w:sz w:val="36"/>
+          <w:szCs w:val="36"/>
+          <w:lang w:val="es-MX"/>
+        </w:rPr>
+        <w:t>tes 1º DSM</w:t>
+      </w:r>
+    </w:p>
+    <w:p>
+      <w:pPr>
+        <w:jc w:val="center"/>
+        <w:rPr>
+          <w:sz w:val="28"/>
+          <w:szCs w:val="28"/>
+          <w:lang w:val="es-MX"/>
+        </w:rPr>
+      </w:pPr>
+    </w:p>
+    <w:p>
+      <w:pPr>
+        <w:jc w:val="center"/>
+        <w:rPr>
+          <w:sz w:val="28"/>
+          <w:szCs w:val="28"/>
+          <w:lang w:val="es-MX"/>
+        </w:rPr>
+      </w:pPr>
+      <w:r>
+        <w:rPr>
+          <w:sz w:val="28"/>
+          <w:szCs w:val="28"/>
+          <w:lang w:val="es-MX"/>
+        </w:rPr>
+        <w:t>Cristiane A. de Lima</w:t>
+      </w:r>
+    </w:p>
+    <w:p>
+      <w:pPr>
+        <w:jc w:val="center"/>
+        <w:rPr>
+          <w:sz w:val="28"/>
+          <w:szCs w:val="28"/>
+        </w:rPr>
+      </w:pPr>
+      <w:r>
+        <w:rPr>
+          <w:sz w:val="28"/>
+          <w:szCs w:val="28"/>
+        </w:rPr>
+        <w:t>David G. Vicentini</w:t>
+      </w:r>
+    </w:p>
+    <w:p>
+      <w:pPr>
+        <w:jc w:val="center"/>
+        <w:rPr>
+          <w:sz w:val="28"/>
+          <w:szCs w:val="28"/>
+        </w:rPr>
+      </w:pPr>
+      <w:r>
+        <w:rPr>
+          <w:sz w:val="28"/>
+          <w:szCs w:val="28"/>
+        </w:rPr>
+        <w:t>Letícia Favoretto</w:t>
+      </w:r>
+    </w:p>
+    <w:p>
+      <w:pPr>
+        <w:jc w:val="center"/>
+        <w:rPr>
+          <w:sz w:val="28"/>
+          <w:szCs w:val="28"/>
+        </w:rPr>
+      </w:pPr>
+      <w:r>
+        <w:rPr>
+          <w:sz w:val="28"/>
+          <w:szCs w:val="28"/>
+        </w:rPr>
+        <w:t xml:space="preserve">Guilherme </w:t>
+      </w:r>
+      <w:proofErr w:type="spellStart"/>
+      <w:r>
+        <w:rPr>
+          <w:sz w:val="28"/>
+          <w:szCs w:val="28"/>
+        </w:rPr>
+        <w:t>Soriani</w:t>
+      </w:r>
+      <w:proofErr w:type="spellEnd"/>
+    </w:p>
+    <w:p>
+      <w:pPr>
+        <w:jc w:val="center"/>
+        <w:rPr>
+          <w:sz w:val="28"/>
+          <w:szCs w:val="28"/>
+        </w:rPr>
+      </w:pPr>
+      <w:r>
+        <w:rPr>
+          <w:sz w:val="28"/>
+          <w:szCs w:val="28"/>
+        </w:rPr>
+        <w:t>Rodrigo Polastro</w:t>
+      </w:r>
+    </w:p>
+    <w:p>
+      <w:pPr>
+        <w:jc w:val="center"/>
+        <w:rPr>
+          <w:sz w:val="28"/>
+          <w:szCs w:val="28"/>
+        </w:rPr>
+      </w:pPr>
+      <w:r>
+        <w:rPr>
+          <w:sz w:val="28"/>
+          <w:szCs w:val="28"/>
+        </w:rPr>
+        <w:t>Samara C. Matos</w:t>
+      </w:r>
+    </w:p>
+    <w:p>
+      <w:pPr>
+        <w:jc w:val="center"/>
+        <w:rPr>
+          <w:b/>
+          <w:bCs/>
+          <w:sz w:val="36"/>
+          <w:szCs w:val="36"/>
+        </w:rPr>
+      </w:pPr>
+    </w:p>
+    <w:p>
+      <w:pPr>
+        <w:jc w:val="center"/>
+        <w:rPr>
+          <w:b/>
+          <w:bCs/>
+          <w:sz w:val="36"/>
+          <w:szCs w:val="36"/>
+        </w:rPr>
+      </w:pPr>
+    </w:p>
+    <w:p>
+      <w:pPr>
+        <w:jc w:val="center"/>
+        <w:rPr>
+          <w:b/>
+          <w:bCs/>
+          <w:sz w:val="36"/>
+          <w:szCs w:val="36"/>
+        </w:rPr>
+      </w:pPr>
+    </w:p>
+    <w:p>
+      <w:pPr>
+        <w:jc w:val="center"/>
+        <w:rPr>
+          <w:b/>
+          <w:bCs/>
+          <w:sz w:val="36"/>
+          <w:szCs w:val="36"/>
+        </w:rPr>
+      </w:pPr>
+    </w:p>
+    <w:p>
+      <w:pPr>
+        <w:jc w:val="center"/>
+        <w:rPr>
+          <w:b/>
+          <w:bCs/>
+          <w:sz w:val="36"/>
+          <w:szCs w:val="36"/>
+        </w:rPr>
+      </w:pPr>
+    </w:p>
+    <w:p>
+      <w:pPr>
+        <w:jc w:val="center"/>
+        <w:rPr>
+          <w:b/>
+          <w:bCs/>
+          <w:sz w:val="36"/>
+          <w:szCs w:val="36"/>
+        </w:rPr>
+      </w:pPr>
+    </w:p>
+    <w:p>
+      <w:pPr>
+        <w:jc w:val="center"/>
+        <w:rPr>
+          <w:b/>
+          <w:bCs/>
+          <w:sz w:val="36"/>
+          <w:szCs w:val="36"/>
+        </w:rPr>
+      </w:pPr>
+      <w:r>
+        <w:rPr>
+          <w:b/>
+          <w:bCs/>
+          <w:sz w:val="36"/>
+          <w:szCs w:val="36"/>
+        </w:rPr>
+        <w:lastRenderedPageBreak/>
         <w:t xml:space="preserve">Professor: </w:t>
       </w:r>
       <w:r>
@@ -553,30 +818,36 @@
           <w:sz w:val="32"/>
           <w:szCs w:val="32"/>
         </w:rPr>
+        <w:t xml:space="preserve">Fluxos de Eventos de Exceção </w:t>
+      </w:r>
+    </w:p>
+    <w:p>
+      <w:pPr>
+        <w:spacing w:line="360" w:lineRule="auto"/>
+        <w:ind w:left="851" w:hanging="425"/>
+        <w:jc w:val="both"/>
+        <w:rPr>
+          <w:rFonts w:cs="Times New Roman"/>
+        </w:rPr>
+      </w:pPr>
+      <w:r>
+        <w:rPr>
+          <w:rFonts w:cs="Times New Roman"/>
+        </w:rPr>
+        <w:t>3</w:t>
+      </w:r>
+      <w:r>
+        <w:rPr>
+          <w:rFonts w:cs="Times New Roman"/>
+        </w:rPr>
+        <w:t xml:space="preserve">a – Erro ao anexar documento: Caso o documento enviado não puder ser anexado, seja porque o formato não é aceito ou porque o tamanho do </w:t>
+      </w:r>
+      <w:r>
+        <w:rPr>
+          <w:rFonts w:cs="Times New Roman"/>
+        </w:rPr>
         <w:lastRenderedPageBreak/>
-        <w:t xml:space="preserve">Fluxos de Eventos de Exceção </w:t>
-      </w:r>
-    </w:p>
-    <w:p>
-      <w:pPr>
-        <w:spacing w:line="360" w:lineRule="auto"/>
-        <w:ind w:left="851" w:hanging="425"/>
-        <w:jc w:val="both"/>
-        <w:rPr>
-          <w:rFonts w:cs="Times New Roman"/>
-        </w:rPr>
-      </w:pPr>
-      <w:r>
-        <w:rPr>
-          <w:rFonts w:cs="Times New Roman"/>
-        </w:rPr>
-        <w:t>3</w:t>
-      </w:r>
-      <w:r>
-        <w:rPr>
-          <w:rFonts w:cs="Times New Roman"/>
-        </w:rPr>
-        <w:t xml:space="preserve">a – Erro ao anexar documento: Caso o documento enviado não puder ser anexado, seja porque o formato não é aceito ou porque o tamanho do arquivo ultrapassa o limite permitido, será exibida uma mensagem de erro e o sistema solicitará que o professor selecione outro arquivo. </w:t>
+        <w:t xml:space="preserve">arquivo ultrapassa o limite permitido, será exibida uma mensagem de erro e o sistema solicitará que o professor selecione outro arquivo. </w:t>
       </w:r>
     </w:p>
     <w:p>
@@ -760,6 +1031,34 @@
         </w:rPr>
         <w:t xml:space="preserve"> do formulário.</w:t>
       </w:r>
+    </w:p>
+    <w:p>
+      <w:pPr>
+        <w:pStyle w:val="Ttulo"/>
+        <w:spacing w:line="360" w:lineRule="auto"/>
+        <w:jc w:val="center"/>
+        <w:rPr>
+          <w:rFonts w:asciiTheme="minorHAnsi" w:eastAsia="Times New Roman" w:hAnsiTheme="minorHAnsi" w:cs="Times New Roman"/>
+          <w:b/>
+          <w:bCs/>
+          <w:sz w:val="36"/>
+          <w:szCs w:val="36"/>
+        </w:rPr>
+      </w:pPr>
+    </w:p>
+    <w:p>
+      <w:pPr>
+        <w:pStyle w:val="Ttulo"/>
+        <w:spacing w:line="360" w:lineRule="auto"/>
+        <w:jc w:val="center"/>
+        <w:rPr>
+          <w:rFonts w:asciiTheme="minorHAnsi" w:eastAsia="Times New Roman" w:hAnsiTheme="minorHAnsi" w:cs="Times New Roman"/>
+          <w:b/>
+          <w:bCs/>
+          <w:sz w:val="36"/>
+          <w:szCs w:val="36"/>
+        </w:rPr>
+      </w:pPr>
     </w:p>
     <w:p>
       <w:pPr>

</xml_diff>